<commit_message>
Versionsgeschichte vorbereitet für das Release 28.8.2020
</commit_message>
<xml_diff>
--- a/Zeugnisse-Versiongeschichte.docx
+++ b/Zeugnisse-Versiongeschichte.docx
@@ -50,6 +50,168 @@
       </w:r>
     </w:p>
     <w:p/>
+    <w:p>
+      <w:pPr>
+        <w:rPr>
+          <w:b/>
+          <w:bCs/>
+          <w:sz w:val="24"/>
+          <w:szCs w:val="24"/>
+        </w:rPr>
+      </w:pPr>
+      <w:r>
+        <w:rPr>
+          <w:b/>
+          <w:bCs/>
+          <w:sz w:val="24"/>
+          <w:szCs w:val="24"/>
+        </w:rPr>
+        <w:t>28</w:t>
+      </w:r>
+      <w:r>
+        <w:rPr>
+          <w:b/>
+          <w:bCs/>
+          <w:sz w:val="24"/>
+          <w:szCs w:val="24"/>
+        </w:rPr>
+        <w:t>.0</w:t>
+      </w:r>
+      <w:r>
+        <w:rPr>
+          <w:b/>
+          <w:bCs/>
+          <w:sz w:val="24"/>
+          <w:szCs w:val="24"/>
+        </w:rPr>
+        <w:t>8</w:t>
+      </w:r>
+      <w:r>
+        <w:rPr>
+          <w:b/>
+          <w:bCs/>
+          <w:sz w:val="24"/>
+          <w:szCs w:val="24"/>
+        </w:rPr>
+        <w:t>.2020</w:t>
+      </w:r>
+    </w:p>
+    <w:p>
+      <w:pPr>
+        <w:rPr>
+          <w:sz w:val="24"/>
+          <w:szCs w:val="24"/>
+        </w:rPr>
+      </w:pPr>
+      <w:r>
+        <w:rPr>
+          <w:sz w:val="24"/>
+          <w:szCs w:val="24"/>
+        </w:rPr>
+        <w:t>Alle Zeugnispakete:</w:t>
+      </w:r>
+      <w:r>
+        <w:rPr>
+          <w:sz w:val="24"/>
+          <w:szCs w:val="24"/>
+        </w:rPr>
+        <w:br/>
+        <w:t>Es wurden Fußnoten neu positioniert und ein Fehler bei den Versetzungsvermerken behoben.</w:t>
+      </w:r>
+    </w:p>
+    <w:p>
+      <w:pPr>
+        <w:rPr>
+          <w:sz w:val="24"/>
+          <w:szCs w:val="24"/>
+        </w:rPr>
+      </w:pPr>
+      <w:r>
+        <w:rPr>
+          <w:sz w:val="24"/>
+          <w:szCs w:val="24"/>
+        </w:rPr>
+        <w:t>RS-Paket:</w:t>
+      </w:r>
+      <w:r>
+        <w:rPr>
+          <w:sz w:val="24"/>
+          <w:szCs w:val="24"/>
+        </w:rPr>
+        <w:br/>
+        <w:t>Bei den Zeugnissen für den HS-Bildungsgang wurde ein doppelte Subreport für den WP-Bereich entfernt.</w:t>
+      </w:r>
+    </w:p>
+    <w:p>
+      <w:pPr>
+        <w:rPr>
+          <w:sz w:val="24"/>
+          <w:szCs w:val="24"/>
+        </w:rPr>
+      </w:pPr>
+      <w:r>
+        <w:rPr>
+          <w:sz w:val="24"/>
+          <w:szCs w:val="24"/>
+        </w:rPr>
+        <w:t>GE-Paket:</w:t>
+      </w:r>
+      <w:r>
+        <w:rPr>
+          <w:sz w:val="24"/>
+          <w:szCs w:val="24"/>
+        </w:rPr>
+        <w:br/>
+        <w:t>Programmierung für den Versetzungsvermerk VV angepasst.</w:t>
+      </w:r>
+    </w:p>
+    <w:p>
+      <w:pPr>
+        <w:rPr>
+          <w:sz w:val="24"/>
+          <w:szCs w:val="24"/>
+        </w:rPr>
+      </w:pPr>
+      <w:r>
+        <w:rPr>
+          <w:sz w:val="24"/>
+          <w:szCs w:val="24"/>
+        </w:rPr>
+        <w:t>Inklusionspaket von Herrn de la Haye:</w:t>
+      </w:r>
+      <w:r>
+        <w:rPr>
+          <w:sz w:val="24"/>
+          <w:szCs w:val="24"/>
+        </w:rPr>
+        <w:br/>
+        <w:t>Die Bemerkungen zu den Förderschwerpunkten wurden auch auf das neuen FÖS-Bemerkungsfeld in Schild-NRW umgestellt.</w:t>
+      </w:r>
+      <w:r>
+        <w:rPr>
+          <w:sz w:val="24"/>
+          <w:szCs w:val="24"/>
+        </w:rPr>
+        <w:br/>
+        <w:t>Es werden nun keinerlei Texte mehr automatisch eingefügt! Alle Texte müssen einzeln oder per Gruppenprozess zugewiesen werden.</w:t>
+      </w:r>
+      <w:r>
+        <w:rPr>
+          <w:sz w:val="24"/>
+          <w:szCs w:val="24"/>
+        </w:rPr>
+        <w:br/>
+        <w:t>Der Gruppenprozess steht ab der Schild-NRW-Version 2.0.24.5 zur Verfügung.</w:t>
+      </w:r>
+      <w:r>
+        <w:rPr>
+          <w:sz w:val="24"/>
+          <w:szCs w:val="24"/>
+        </w:rPr>
+        <w:br/>
+        <w:t>Es können auch Floskeltexte für die FÖS angelegt werden.</w:t>
+      </w:r>
+    </w:p>
     <w:p/>
     <w:p>
       <w:pPr>
@@ -67,34 +229,7 @@
           <w:sz w:val="24"/>
           <w:szCs w:val="24"/>
         </w:rPr>
-        <w:t>17</w:t>
-      </w:r>
-      <w:r>
-        <w:rPr>
-          <w:b/>
-          <w:bCs/>
-          <w:sz w:val="24"/>
-          <w:szCs w:val="24"/>
-        </w:rPr>
-        <w:t>.0</w:t>
-      </w:r>
-      <w:r>
-        <w:rPr>
-          <w:b/>
-          <w:bCs/>
-          <w:sz w:val="24"/>
-          <w:szCs w:val="24"/>
-        </w:rPr>
-        <w:t>6</w:t>
-      </w:r>
-      <w:r>
-        <w:rPr>
-          <w:b/>
-          <w:bCs/>
-          <w:sz w:val="24"/>
-          <w:szCs w:val="24"/>
-        </w:rPr>
-        <w:t>.2020</w:t>
+        <w:t>17.06.2020</w:t>
       </w:r>
     </w:p>
     <w:p>
@@ -139,24 +274,56 @@
           <w:sz w:val="24"/>
           <w:szCs w:val="24"/>
         </w:rPr>
-        <w:t>Im SK-Paket wurden die Epochalfächer nicht gedruckt.</w:t>
-      </w:r>
-    </w:p>
-    <w:p>
-      <w:pPr>
-        <w:rPr>
-          <w:b/>
-          <w:bCs/>
-          <w:sz w:val="24"/>
-          <w:szCs w:val="24"/>
-        </w:rPr>
-      </w:pPr>
-      <w:r>
-        <w:rPr>
-          <w:sz w:val="24"/>
-          <w:szCs w:val="24"/>
-        </w:rPr>
-        <w:t>Es wurden erste Versionen der Lernstandsberichte und Inklusionszeugnisse ergänzt.</w:t>
+        <w:t xml:space="preserve">Im SK-Paket wurden die </w:t>
+      </w:r>
+      <w:proofErr w:type="spellStart"/>
+      <w:r>
+        <w:rPr>
+          <w:sz w:val="24"/>
+          <w:szCs w:val="24"/>
+        </w:rPr>
+        <w:t>Epochalfächer</w:t>
+      </w:r>
+      <w:proofErr w:type="spellEnd"/>
+      <w:r>
+        <w:rPr>
+          <w:sz w:val="24"/>
+          <w:szCs w:val="24"/>
+        </w:rPr>
+        <w:t xml:space="preserve"> nicht gedruckt.</w:t>
+      </w:r>
+    </w:p>
+    <w:p>
+      <w:pPr>
+        <w:rPr>
+          <w:b/>
+          <w:bCs/>
+          <w:sz w:val="24"/>
+          <w:szCs w:val="24"/>
+        </w:rPr>
+      </w:pPr>
+      <w:r>
+        <w:rPr>
+          <w:sz w:val="24"/>
+          <w:szCs w:val="24"/>
+        </w:rPr>
+        <w:t xml:space="preserve">Es wurden erste Versionen der </w:t>
+      </w:r>
+      <w:proofErr w:type="spellStart"/>
+      <w:r>
+        <w:rPr>
+          <w:sz w:val="24"/>
+          <w:szCs w:val="24"/>
+        </w:rPr>
+        <w:t>Lernstandsberichte</w:t>
+      </w:r>
+      <w:proofErr w:type="spellEnd"/>
+      <w:r>
+        <w:rPr>
+          <w:sz w:val="24"/>
+          <w:szCs w:val="24"/>
+        </w:rPr>
+        <w:t xml:space="preserve"> und Inklusionszeugnisse ergänzt.</w:t>
       </w:r>
       <w:r>
         <w:rPr>
@@ -451,7 +618,23 @@
           <w:sz w:val="24"/>
           <w:szCs w:val="24"/>
         </w:rPr>
-        <w:t>Im Paket RS Bildungsgang HS wurde ein Tippfehler „Realschuele“ in den Hinweisen zum Zeugnis korrigiert.</w:t>
+        <w:t>Im Paket RS Bildungsgang HS wurde ein Tippfehler „</w:t>
+      </w:r>
+      <w:proofErr w:type="spellStart"/>
+      <w:r>
+        <w:rPr>
+          <w:sz w:val="24"/>
+          <w:szCs w:val="24"/>
+        </w:rPr>
+        <w:t>Realschuele</w:t>
+      </w:r>
+      <w:proofErr w:type="spellEnd"/>
+      <w:r>
+        <w:rPr>
+          <w:sz w:val="24"/>
+          <w:szCs w:val="24"/>
+        </w:rPr>
+        <w:t>“ in den Hinweisen zum Zeugnis korrigiert.</w:t>
       </w:r>
       <w:r>
         <w:rPr>
@@ -503,7 +686,6 @@
           <w:sz w:val="24"/>
           <w:szCs w:val="24"/>
         </w:rPr>
-        <w:lastRenderedPageBreak/>
         <w:t>Im Paket der RS-Zeugnisse wurde ein Fehler bei der Ausgabe des Förderschwerpunkts behoben, es erschien nur „im Bildungsgang“ ohne Realschule.</w:t>
       </w:r>
     </w:p>
@@ -594,7 +776,23 @@
           <w:sz w:val="24"/>
           <w:szCs w:val="24"/>
         </w:rPr>
-        <w:t>Im Paket HS wurde in Anlage 17 ein Fehler im Script korrigiert.</w:t>
+        <w:t xml:space="preserve">Im Paket HS wurde in Anlage 17 ein Fehler im </w:t>
+      </w:r>
+      <w:proofErr w:type="spellStart"/>
+      <w:r>
+        <w:rPr>
+          <w:sz w:val="24"/>
+          <w:szCs w:val="24"/>
+        </w:rPr>
+        <w:t>Script</w:t>
+      </w:r>
+      <w:proofErr w:type="spellEnd"/>
+      <w:r>
+        <w:rPr>
+          <w:sz w:val="24"/>
+          <w:szCs w:val="24"/>
+        </w:rPr>
+        <w:t xml:space="preserve"> korrigiert.</w:t>
       </w:r>
     </w:p>
     <w:p>
@@ -647,7 +845,23 @@
           <w:sz w:val="24"/>
           <w:szCs w:val="24"/>
         </w:rPr>
-        <w:t xml:space="preserve"> Pakete wurden nochmals kontrolliert, weil sich in einigen Abschlusszeugnissen die Option „MitRand“ nicht auf den Druck ausgewirkt hat.</w:t>
+        <w:t xml:space="preserve"> Pakete wurden nochmals kontrolliert, weil sich in einigen Abschlusszeugnissen die Option „</w:t>
+      </w:r>
+      <w:proofErr w:type="spellStart"/>
+      <w:r>
+        <w:rPr>
+          <w:sz w:val="24"/>
+          <w:szCs w:val="24"/>
+        </w:rPr>
+        <w:t>MitRand</w:t>
+      </w:r>
+      <w:proofErr w:type="spellEnd"/>
+      <w:r>
+        <w:rPr>
+          <w:sz w:val="24"/>
+          <w:szCs w:val="24"/>
+        </w:rPr>
+        <w:t>“ nicht auf den Druck ausgewirkt hat.</w:t>
       </w:r>
     </w:p>
     <w:p>
@@ -1266,7 +1480,7 @@
   <w:style w:type="paragraph" w:default="1" w:styleId="Standard">
     <w:name w:val="Normal"/>
     <w:qFormat/>
-    <w:rsid w:val="006272AA"/>
+    <w:rsid w:val="00DF29D5"/>
   </w:style>
   <w:style w:type="paragraph" w:styleId="berschrift1">
     <w:name w:val="heading 1"/>

</xml_diff>

<commit_message>
Tippfehler in Anlage 5b GymOb korrigiert.
</commit_message>
<xml_diff>
--- a/Zeugnisse-Versiongeschichte.docx
+++ b/Zeugnisse-Versiongeschichte.docx
@@ -1,6 +1,6 @@
 
 <file path=word/document.xml><?xml version="1.0" encoding="utf-8"?>
-<w:document xmlns:wpc="http://schemas.microsoft.com/office/word/2010/wordprocessingCanvas" xmlns:cx="http://schemas.microsoft.com/office/drawing/2014/chartex" xmlns:cx1="http://schemas.microsoft.com/office/drawing/2015/9/8/chartex" xmlns:cx2="http://schemas.microsoft.com/office/drawing/2015/10/21/chartex" xmlns:cx3="http://schemas.microsoft.com/office/drawing/2016/5/9/chartex" xmlns:cx4="http://schemas.microsoft.com/office/drawing/2016/5/10/chartex" xmlns:cx5="http://schemas.microsoft.com/office/drawing/2016/5/11/chartex" xmlns:cx6="http://schemas.microsoft.com/office/drawing/2016/5/12/chartex" xmlns:cx7="http://schemas.microsoft.com/office/drawing/2016/5/13/chartex" xmlns:cx8="http://schemas.microsoft.com/office/drawing/2016/5/14/chartex" xmlns:mc="http://schemas.openxmlformats.org/markup-compatibility/2006" xmlns:aink="http://schemas.microsoft.com/office/drawing/2016/ink" xmlns:am3d="http://schemas.microsoft.com/office/drawing/2017/model3d" xmlns:o="urn:schemas-microsoft-com:office:office" xmlns:r="http://schemas.openxmlformats.org/officeDocument/2006/relationships" xmlns:m="http://schemas.openxmlformats.org/officeDocument/2006/math" xmlns:v="urn:schemas-microsoft-com:vml" xmlns:wp14="http://schemas.microsoft.com/office/word/2010/wordprocessingDrawing" xmlns:wp="http://schemas.openxmlformats.org/drawingml/2006/wordprocessingDrawing" xmlns:w10="urn:schemas-microsoft-com:office:word" xmlns:w="http://schemas.openxmlformats.org/wordprocessingml/2006/main" xmlns:w14="http://schemas.microsoft.com/office/word/2010/wordml" xmlns:w15="http://schemas.microsoft.com/office/word/2012/wordml" xmlns:w16cex="http://schemas.microsoft.com/office/word/2018/wordml/cex" xmlns:w16cid="http://schemas.microsoft.com/office/word/2016/wordml/cid" xmlns:w16="http://schemas.microsoft.com/office/word/2018/wordml" xmlns:w16se="http://schemas.microsoft.com/office/word/2015/wordml/symex" xmlns:wpg="http://schemas.microsoft.com/office/word/2010/wordprocessingGroup" xmlns:wpi="http://schemas.microsoft.com/office/word/2010/wordprocessingInk" xmlns:wne="http://schemas.microsoft.com/office/word/2006/wordml" xmlns:wps="http://schemas.microsoft.com/office/word/2010/wordprocessingShape" mc:Ignorable="w14 w15 w16se w16cid w16 w16cex wp14">
+<w:document xmlns:wpc="http://schemas.microsoft.com/office/word/2010/wordprocessingCanvas" xmlns:cx="http://schemas.microsoft.com/office/drawing/2014/chartex" xmlns:cx1="http://schemas.microsoft.com/office/drawing/2015/9/8/chartex" xmlns:cx2="http://schemas.microsoft.com/office/drawing/2015/10/21/chartex" xmlns:cx3="http://schemas.microsoft.com/office/drawing/2016/5/9/chartex" xmlns:cx4="http://schemas.microsoft.com/office/drawing/2016/5/10/chartex" xmlns:cx5="http://schemas.microsoft.com/office/drawing/2016/5/11/chartex" xmlns:cx6="http://schemas.microsoft.com/office/drawing/2016/5/12/chartex" xmlns:cx7="http://schemas.microsoft.com/office/drawing/2016/5/13/chartex" xmlns:cx8="http://schemas.microsoft.com/office/drawing/2016/5/14/chartex" xmlns:mc="http://schemas.openxmlformats.org/markup-compatibility/2006" xmlns:aink="http://schemas.microsoft.com/office/drawing/2016/ink" xmlns:am3d="http://schemas.microsoft.com/office/drawing/2017/model3d" xmlns:o="urn:schemas-microsoft-com:office:office" xmlns:r="http://schemas.openxmlformats.org/officeDocument/2006/relationships" xmlns:m="http://schemas.openxmlformats.org/officeDocument/2006/math" xmlns:v="urn:schemas-microsoft-com:vml" xmlns:wp14="http://schemas.microsoft.com/office/word/2010/wordprocessingDrawing" xmlns:wp="http://schemas.openxmlformats.org/drawingml/2006/wordprocessingDrawing" xmlns:w10="urn:schemas-microsoft-com:office:word" xmlns:w="http://schemas.openxmlformats.org/wordprocessingml/2006/main" xmlns:w14="http://schemas.microsoft.com/office/word/2010/wordml" xmlns:w15="http://schemas.microsoft.com/office/word/2012/wordml" xmlns:w16cex="http://schemas.microsoft.com/office/word/2018/wordml/cex" xmlns:w16cid="http://schemas.microsoft.com/office/word/2016/wordml/cid" xmlns:w16="http://schemas.microsoft.com/office/word/2018/wordml" xmlns:w16sdtdh="http://schemas.microsoft.com/office/word/2020/wordml/sdtdatahash" xmlns:w16se="http://schemas.microsoft.com/office/word/2015/wordml/symex" xmlns:wpg="http://schemas.microsoft.com/office/word/2010/wordprocessingGroup" xmlns:wpi="http://schemas.microsoft.com/office/word/2010/wordprocessingInk" xmlns:wne="http://schemas.microsoft.com/office/word/2006/wordml" xmlns:wps="http://schemas.microsoft.com/office/word/2010/wordprocessingShape" mc:Ignorable="w14 w15 w16se w16cid w16 w16cex w16sdtdh wp14">
   <w:body>
     <w:p>
       <w:pPr>
@@ -66,43 +66,25 @@
           <w:sz w:val="24"/>
           <w:szCs w:val="24"/>
         </w:rPr>
-        <w:t>13</w:t>
-      </w:r>
-      <w:r>
-        <w:rPr>
-          <w:b/>
-          <w:bCs/>
-          <w:sz w:val="24"/>
-          <w:szCs w:val="24"/>
-        </w:rPr>
-        <w:t>.</w:t>
-      </w:r>
-      <w:r>
-        <w:rPr>
-          <w:b/>
-          <w:bCs/>
-          <w:sz w:val="24"/>
-          <w:szCs w:val="24"/>
-        </w:rPr>
-        <w:t>04</w:t>
-      </w:r>
-      <w:r>
-        <w:rPr>
-          <w:b/>
-          <w:bCs/>
-          <w:sz w:val="24"/>
-          <w:szCs w:val="24"/>
-        </w:rPr>
-        <w:t>.202</w:t>
-      </w:r>
-      <w:r>
-        <w:rPr>
-          <w:b/>
-          <w:bCs/>
-          <w:sz w:val="24"/>
-          <w:szCs w:val="24"/>
-        </w:rPr>
         <w:t>1</w:t>
+      </w:r>
+      <w:r>
+        <w:rPr>
+          <w:b/>
+          <w:bCs/>
+          <w:sz w:val="24"/>
+          <w:szCs w:val="24"/>
+        </w:rPr>
+        <w:t>9</w:t>
+      </w:r>
+      <w:r>
+        <w:rPr>
+          <w:b/>
+          <w:bCs/>
+          <w:sz w:val="24"/>
+          <w:szCs w:val="24"/>
+        </w:rPr>
+        <w:t>.04.2021</w:t>
       </w:r>
     </w:p>
     <w:p>
@@ -140,16 +122,7 @@
           <w:szCs w:val="24"/>
           <w:lang w:eastAsia="de-DE"/>
         </w:rPr>
-        <w:t>GymOb</w:t>
-      </w:r>
-      <w:r>
-        <w:rPr>
-          <w:rFonts w:eastAsia="Times New Roman" w:cstheme="minorHAnsi"/>
-          <w:sz w:val="24"/>
-          <w:szCs w:val="24"/>
-          <w:lang w:eastAsia="de-DE"/>
-        </w:rPr>
-        <w:t>:</w:t>
+        <w:t>GymOb:</w:t>
       </w:r>
       <w:r>
         <w:rPr>
@@ -164,67 +137,49 @@
     <w:p>
       <w:pPr>
         <w:rPr>
-          <w:rFonts w:eastAsia="Times New Roman" w:cstheme="minorHAnsi"/>
-          <w:sz w:val="24"/>
-          <w:szCs w:val="24"/>
-          <w:lang w:eastAsia="de-DE"/>
-        </w:rPr>
-      </w:pPr>
-      <w:r>
-        <w:rPr>
-          <w:rFonts w:eastAsia="Times New Roman" w:cstheme="minorHAnsi"/>
-          <w:sz w:val="24"/>
-          <w:szCs w:val="24"/>
-          <w:lang w:eastAsia="de-DE"/>
-        </w:rPr>
-        <w:t>Im GymOb Paket wurden die Times New Roman Zeugnisse gelöscht.</w:t>
-      </w:r>
-      <w:r>
-        <w:rPr>
-          <w:rFonts w:eastAsia="Times New Roman" w:cstheme="minorHAnsi"/>
-          <w:sz w:val="24"/>
-          <w:szCs w:val="24"/>
-          <w:lang w:eastAsia="de-DE"/>
-        </w:rPr>
-        <w:br/>
-        <w:t>Es wurden die Anpassungen der neuen VV ergänzt, die sich hauptsächlich auf die Widerrufbelehrungen beziehen. Die neuen Formulare wurde</w:t>
-      </w:r>
-      <w:r>
-        <w:rPr>
-          <w:rFonts w:eastAsia="Times New Roman" w:cstheme="minorHAnsi"/>
-          <w:sz w:val="24"/>
-          <w:szCs w:val="24"/>
-          <w:lang w:eastAsia="de-DE"/>
-        </w:rPr>
-        <w:t>n</w:t>
-      </w:r>
-      <w:r>
-        <w:rPr>
-          <w:rFonts w:eastAsia="Times New Roman" w:cstheme="minorHAnsi"/>
-          <w:sz w:val="24"/>
-          <w:szCs w:val="24"/>
-          <w:lang w:eastAsia="de-DE"/>
-        </w:rPr>
-        <w:t xml:space="preserve"> im Ordner Abitur ergänzt.</w:t>
-      </w:r>
-    </w:p>
-    <w:p>
-      <w:pPr>
-        <w:rPr>
-          <w:b/>
-          <w:bCs/>
-          <w:sz w:val="24"/>
-          <w:szCs w:val="24"/>
-        </w:rPr>
-      </w:pPr>
-      <w:r>
-        <w:rPr>
-          <w:b/>
-          <w:bCs/>
-          <w:sz w:val="24"/>
-          <w:szCs w:val="24"/>
-        </w:rPr>
-        <w:t>22.11.2020</w:t>
+          <w:b/>
+          <w:bCs/>
+          <w:sz w:val="24"/>
+          <w:szCs w:val="24"/>
+        </w:rPr>
+      </w:pPr>
+      <w:r>
+        <w:rPr>
+          <w:rFonts w:eastAsia="Times New Roman" w:cstheme="minorHAnsi"/>
+          <w:sz w:val="24"/>
+          <w:szCs w:val="24"/>
+          <w:lang w:eastAsia="de-DE"/>
+        </w:rPr>
+        <w:t>In Anlage 5b wurde ein Tippfehler in der Rechtsbehelfsbelehrung entfernt.</w:t>
+      </w:r>
+    </w:p>
+    <w:p>
+      <w:pPr>
+        <w:rPr>
+          <w:b/>
+          <w:bCs/>
+          <w:sz w:val="24"/>
+          <w:szCs w:val="24"/>
+        </w:rPr>
+      </w:pPr>
+    </w:p>
+    <w:p>
+      <w:pPr>
+        <w:rPr>
+          <w:b/>
+          <w:bCs/>
+          <w:sz w:val="24"/>
+          <w:szCs w:val="24"/>
+        </w:rPr>
+      </w:pPr>
+      <w:r>
+        <w:rPr>
+          <w:b/>
+          <w:bCs/>
+          <w:sz w:val="24"/>
+          <w:szCs w:val="24"/>
+        </w:rPr>
+        <w:t>13.04.2021</w:t>
       </w:r>
     </w:p>
     <w:p>
@@ -262,16 +217,7 @@
           <w:szCs w:val="24"/>
           <w:lang w:eastAsia="de-DE"/>
         </w:rPr>
-        <w:t>SK-Zeugnisse</w:t>
-      </w:r>
-      <w:r>
-        <w:rPr>
-          <w:rFonts w:eastAsia="Times New Roman" w:cstheme="minorHAnsi"/>
-          <w:sz w:val="24"/>
-          <w:szCs w:val="24"/>
-          <w:lang w:eastAsia="de-DE"/>
-        </w:rPr>
-        <w:t>:</w:t>
+        <w:t>GymOb:</w:t>
       </w:r>
       <w:r>
         <w:rPr>
@@ -281,6 +227,72 @@
           <w:lang w:eastAsia="de-DE"/>
         </w:rPr>
         <w:t xml:space="preserve"> </w:t>
+      </w:r>
+    </w:p>
+    <w:p>
+      <w:pPr>
+        <w:rPr>
+          <w:rFonts w:eastAsia="Times New Roman" w:cstheme="minorHAnsi"/>
+          <w:sz w:val="24"/>
+          <w:szCs w:val="24"/>
+          <w:lang w:eastAsia="de-DE"/>
+        </w:rPr>
+      </w:pPr>
+      <w:r>
+        <w:rPr>
+          <w:rFonts w:eastAsia="Times New Roman" w:cstheme="minorHAnsi"/>
+          <w:sz w:val="24"/>
+          <w:szCs w:val="24"/>
+          <w:lang w:eastAsia="de-DE"/>
+        </w:rPr>
+        <w:t>Im GymOb Paket wurden die Times New Roman Zeugnisse gelöscht.</w:t>
+      </w:r>
+      <w:r>
+        <w:rPr>
+          <w:rFonts w:eastAsia="Times New Roman" w:cstheme="minorHAnsi"/>
+          <w:sz w:val="24"/>
+          <w:szCs w:val="24"/>
+          <w:lang w:eastAsia="de-DE"/>
+        </w:rPr>
+        <w:br/>
+        <w:t>Es wurden die Anpassungen der neuen VV ergänzt, die sich hauptsächlich auf die Widerrufbelehrungen beziehen. Die neuen Formulare wurde</w:t>
+      </w:r>
+      <w:r>
+        <w:rPr>
+          <w:rFonts w:eastAsia="Times New Roman" w:cstheme="minorHAnsi"/>
+          <w:sz w:val="24"/>
+          <w:szCs w:val="24"/>
+          <w:lang w:eastAsia="de-DE"/>
+        </w:rPr>
+        <w:t>n</w:t>
+      </w:r>
+      <w:r>
+        <w:rPr>
+          <w:rFonts w:eastAsia="Times New Roman" w:cstheme="minorHAnsi"/>
+          <w:sz w:val="24"/>
+          <w:szCs w:val="24"/>
+          <w:lang w:eastAsia="de-DE"/>
+        </w:rPr>
+        <w:t xml:space="preserve"> im Ordner Abitur ergänzt.</w:t>
+      </w:r>
+    </w:p>
+    <w:p>
+      <w:pPr>
+        <w:rPr>
+          <w:b/>
+          <w:bCs/>
+          <w:sz w:val="24"/>
+          <w:szCs w:val="24"/>
+        </w:rPr>
+      </w:pPr>
+      <w:r>
+        <w:rPr>
+          <w:b/>
+          <w:bCs/>
+          <w:sz w:val="24"/>
+          <w:szCs w:val="24"/>
+        </w:rPr>
+        <w:t>22.11.2020</w:t>
       </w:r>
     </w:p>
     <w:p>
@@ -318,16 +330,25 @@
           <w:szCs w:val="24"/>
           <w:lang w:eastAsia="de-DE"/>
         </w:rPr>
-        <w:t>an neue Vorlage angepasst</w:t>
-      </w:r>
-      <w:r>
-        <w:rPr>
-          <w:rFonts w:eastAsia="Times New Roman" w:cstheme="minorHAnsi"/>
-          <w:sz w:val="24"/>
-          <w:szCs w:val="24"/>
-          <w:lang w:eastAsia="de-DE"/>
-        </w:rPr>
-        <w:t xml:space="preserve"> durch die Einführung von Wirtschaft/Politik</w:t>
+        <w:t>SK-Zeugnisse</w:t>
+      </w:r>
+      <w:r>
+        <w:rPr>
+          <w:rFonts w:eastAsia="Times New Roman" w:cstheme="minorHAnsi"/>
+          <w:sz w:val="24"/>
+          <w:szCs w:val="24"/>
+          <w:lang w:eastAsia="de-DE"/>
+        </w:rPr>
+        <w:t>:</w:t>
+      </w:r>
+      <w:r>
+        <w:rPr>
+          <w:rFonts w:eastAsia="Times New Roman" w:cstheme="minorHAnsi"/>
+          <w:sz w:val="24"/>
+          <w:szCs w:val="24"/>
+          <w:lang w:eastAsia="de-DE"/>
+        </w:rPr>
+        <w:t xml:space="preserve"> </w:t>
       </w:r>
     </w:p>
     <w:p>
@@ -365,7 +386,16 @@
           <w:szCs w:val="24"/>
           <w:lang w:eastAsia="de-DE"/>
         </w:rPr>
-        <w:t>Anpassung an neue Vorlage wie in den anderen Schulformen</w:t>
+        <w:t>an neue Vorlage angepasst</w:t>
+      </w:r>
+      <w:r>
+        <w:rPr>
+          <w:rFonts w:eastAsia="Times New Roman" w:cstheme="minorHAnsi"/>
+          <w:sz w:val="24"/>
+          <w:szCs w:val="24"/>
+          <w:lang w:eastAsia="de-DE"/>
+        </w:rPr>
+        <w:t xml:space="preserve"> durch die Einführung von Wirtschaft/Politik</w:t>
       </w:r>
     </w:p>
     <w:p>
@@ -403,7 +433,7 @@
           <w:szCs w:val="24"/>
           <w:lang w:eastAsia="de-DE"/>
         </w:rPr>
-        <w:t>neue Anlage 55 eingefügt, Nummerierung und Dateinamen angepasst.</w:t>
+        <w:t>Anpassung an neue Vorlage wie in den anderen Schulformen</w:t>
       </w:r>
     </w:p>
     <w:p>
@@ -434,6 +464,15 @@
           <w:lang w:eastAsia="de-DE"/>
         </w:rPr>
       </w:pPr>
+      <w:r>
+        <w:rPr>
+          <w:rFonts w:eastAsia="Times New Roman" w:cstheme="minorHAnsi"/>
+          <w:sz w:val="24"/>
+          <w:szCs w:val="24"/>
+          <w:lang w:eastAsia="de-DE"/>
+        </w:rPr>
+        <w:t>neue Anlage 55 eingefügt, Nummerierung und Dateinamen angepasst.</w:t>
+      </w:r>
     </w:p>
     <w:p>
       <w:pPr>
@@ -463,24 +502,6 @@
           <w:lang w:eastAsia="de-DE"/>
         </w:rPr>
       </w:pPr>
-      <w:r>
-        <w:rPr>
-          <w:rFonts w:eastAsia="Times New Roman" w:cstheme="minorHAnsi"/>
-          <w:sz w:val="24"/>
-          <w:szCs w:val="24"/>
-          <w:lang w:eastAsia="de-DE"/>
-        </w:rPr>
-        <w:t>alle Schulformen</w:t>
-      </w:r>
-      <w:r>
-        <w:rPr>
-          <w:rFonts w:eastAsia="Times New Roman" w:cstheme="minorHAnsi"/>
-          <w:sz w:val="24"/>
-          <w:szCs w:val="24"/>
-          <w:lang w:eastAsia="de-DE"/>
-        </w:rPr>
-        <w:t xml:space="preserve"> Sek1:</w:t>
-      </w:r>
     </w:p>
     <w:p>
       <w:pPr>
@@ -517,16 +538,16 @@
           <w:szCs w:val="24"/>
           <w:lang w:eastAsia="de-DE"/>
         </w:rPr>
-        <w:t>an neue Vorlage angepasst</w:t>
-      </w:r>
-      <w:r>
-        <w:rPr>
-          <w:rFonts w:eastAsia="Times New Roman" w:cstheme="minorHAnsi"/>
-          <w:sz w:val="24"/>
-          <w:szCs w:val="24"/>
-          <w:lang w:eastAsia="de-DE"/>
-        </w:rPr>
-        <w:t xml:space="preserve"> durch die Einführung von Wirtschaft/Politik</w:t>
+        <w:t>alle Schulformen</w:t>
+      </w:r>
+      <w:r>
+        <w:rPr>
+          <w:rFonts w:eastAsia="Times New Roman" w:cstheme="minorHAnsi"/>
+          <w:sz w:val="24"/>
+          <w:szCs w:val="24"/>
+          <w:lang w:eastAsia="de-DE"/>
+        </w:rPr>
+        <w:t xml:space="preserve"> Sek1:</w:t>
       </w:r>
     </w:p>
     <w:p>
@@ -564,7 +585,16 @@
           <w:szCs w:val="24"/>
           <w:lang w:eastAsia="de-DE"/>
         </w:rPr>
-        <w:t>einheitlich in allen Überweisungs-, Abgangs- und Abschlusszeugnissen für alle Fächer "UeZeugnisbezeichnung" ausgewählt</w:t>
+        <w:t>an neue Vorlage angepasst</w:t>
+      </w:r>
+      <w:r>
+        <w:rPr>
+          <w:rFonts w:eastAsia="Times New Roman" w:cstheme="minorHAnsi"/>
+          <w:sz w:val="24"/>
+          <w:szCs w:val="24"/>
+          <w:lang w:eastAsia="de-DE"/>
+        </w:rPr>
+        <w:t xml:space="preserve"> durch die Einführung von Wirtschaft/Politik</w:t>
       </w:r>
     </w:p>
     <w:p>
@@ -595,6 +625,15 @@
           <w:lang w:eastAsia="de-DE"/>
         </w:rPr>
       </w:pPr>
+      <w:r>
+        <w:rPr>
+          <w:rFonts w:eastAsia="Times New Roman" w:cstheme="minorHAnsi"/>
+          <w:sz w:val="24"/>
+          <w:szCs w:val="24"/>
+          <w:lang w:eastAsia="de-DE"/>
+        </w:rPr>
+        <w:t>einheitlich in allen Überweisungs-, Abgangs- und Abschlusszeugnissen für alle Fächer "UeZeugnisbezeichnung" ausgewählt</w:t>
+      </w:r>
     </w:p>
     <w:p>
       <w:pPr>
@@ -624,24 +663,6 @@
           <w:lang w:eastAsia="de-DE"/>
         </w:rPr>
       </w:pPr>
-      <w:r>
-        <w:rPr>
-          <w:rFonts w:eastAsia="Times New Roman" w:cstheme="minorHAnsi"/>
-          <w:sz w:val="24"/>
-          <w:szCs w:val="24"/>
-          <w:lang w:eastAsia="de-DE"/>
-        </w:rPr>
-        <w:t>GymOb</w:t>
-      </w:r>
-      <w:r>
-        <w:rPr>
-          <w:rFonts w:eastAsia="Times New Roman" w:cstheme="minorHAnsi"/>
-          <w:sz w:val="24"/>
-          <w:szCs w:val="24"/>
-          <w:lang w:eastAsia="de-DE"/>
-        </w:rPr>
-        <w:t>:</w:t>
-      </w:r>
     </w:p>
     <w:p>
       <w:pPr>
@@ -678,6 +699,53 @@
           <w:szCs w:val="24"/>
           <w:lang w:eastAsia="de-DE"/>
         </w:rPr>
+        <w:t>GymOb</w:t>
+      </w:r>
+      <w:r>
+        <w:rPr>
+          <w:rFonts w:eastAsia="Times New Roman" w:cstheme="minorHAnsi"/>
+          <w:sz w:val="24"/>
+          <w:szCs w:val="24"/>
+          <w:lang w:eastAsia="de-DE"/>
+        </w:rPr>
+        <w:t>:</w:t>
+      </w:r>
+    </w:p>
+    <w:p>
+      <w:pPr>
+        <w:tabs>
+          <w:tab w:val="left" w:pos="916"/>
+          <w:tab w:val="left" w:pos="1832"/>
+          <w:tab w:val="left" w:pos="2748"/>
+          <w:tab w:val="left" w:pos="3664"/>
+          <w:tab w:val="left" w:pos="4580"/>
+          <w:tab w:val="left" w:pos="5496"/>
+          <w:tab w:val="left" w:pos="6412"/>
+          <w:tab w:val="left" w:pos="7328"/>
+          <w:tab w:val="left" w:pos="8244"/>
+          <w:tab w:val="left" w:pos="9160"/>
+          <w:tab w:val="left" w:pos="10076"/>
+          <w:tab w:val="left" w:pos="10992"/>
+          <w:tab w:val="left" w:pos="11908"/>
+          <w:tab w:val="left" w:pos="12824"/>
+          <w:tab w:val="left" w:pos="13740"/>
+          <w:tab w:val="left" w:pos="14656"/>
+        </w:tabs>
+        <w:spacing w:after="0" w:line="240" w:lineRule="auto"/>
+        <w:rPr>
+          <w:rFonts w:eastAsia="Times New Roman" w:cstheme="minorHAnsi"/>
+          <w:sz w:val="24"/>
+          <w:szCs w:val="24"/>
+          <w:lang w:eastAsia="de-DE"/>
+        </w:rPr>
+      </w:pPr>
+      <w:r>
+        <w:rPr>
+          <w:rFonts w:eastAsia="Times New Roman" w:cstheme="minorHAnsi"/>
+          <w:sz w:val="24"/>
+          <w:szCs w:val="24"/>
+          <w:lang w:eastAsia="de-DE"/>
+        </w:rPr>
         <w:t>Anlage 4b: Falschen Hinweis auf Hauptschulabschluss entfernt</w:t>
       </w:r>
     </w:p>
@@ -815,6 +883,13 @@
           <w:szCs w:val="24"/>
         </w:rPr>
         <w:br/>
+      </w:r>
+      <w:r>
+        <w:rPr>
+          <w:sz w:val="24"/>
+          <w:szCs w:val="24"/>
+        </w:rPr>
+        <w:lastRenderedPageBreak/>
         <w:t>Der Gruppenprozess steht ab der Schild-NRW-Version 2.0.24.5 zur Verfügung.</w:t>
       </w:r>
       <w:r>
@@ -858,7 +933,6 @@
           <w:sz w:val="24"/>
           <w:szCs w:val="24"/>
         </w:rPr>
-        <w:lastRenderedPageBreak/>
         <w:t>In den HS-Zeugnissen wurde der individuelle Versetzungsvermerk nicht gedruckt.</w:t>
       </w:r>
     </w:p>
@@ -1072,23 +1146,7 @@
           <w:sz w:val="24"/>
           <w:szCs w:val="24"/>
         </w:rPr>
-        <w:t xml:space="preserve">Alle Änderungen sind im </w:t>
-      </w:r>
-      <w:proofErr w:type="gramStart"/>
-      <w:r>
-        <w:rPr>
-          <w:sz w:val="24"/>
-          <w:szCs w:val="24"/>
-        </w:rPr>
-        <w:t>PDF Hinweise</w:t>
-      </w:r>
-      <w:proofErr w:type="gramEnd"/>
-      <w:r>
-        <w:rPr>
-          <w:sz w:val="24"/>
-          <w:szCs w:val="24"/>
-        </w:rPr>
-        <w:t xml:space="preserve"> zur Nutzung beschrieben.</w:t>
+        <w:t>Alle Änderungen sind im PDF Hinweise zur Nutzung beschrieben.</w:t>
       </w:r>
     </w:p>
     <w:p>
@@ -1269,6 +1327,7 @@
           <w:sz w:val="24"/>
           <w:szCs w:val="24"/>
         </w:rPr>
+        <w:lastRenderedPageBreak/>
         <w:t>Im Paket der RS-Zeugnisse wurde ein Fehler bei der Ausgabe des Förderschwerpunkts behoben, es erschien nur „im Bildungsgang“ ohne Realschule.</w:t>
       </w:r>
     </w:p>
@@ -1333,7 +1392,6 @@
           <w:sz w:val="24"/>
           <w:szCs w:val="24"/>
         </w:rPr>
-        <w:lastRenderedPageBreak/>
         <w:t>12</w:t>
       </w:r>
       <w:r>
@@ -1538,7 +1596,7 @@
 </file>
 
 <file path=word/numbering.xml><?xml version="1.0" encoding="utf-8"?>
-<w:numbering xmlns:wpc="http://schemas.microsoft.com/office/word/2010/wordprocessingCanvas" xmlns:cx="http://schemas.microsoft.com/office/drawing/2014/chartex" xmlns:cx1="http://schemas.microsoft.com/office/drawing/2015/9/8/chartex" xmlns:cx2="http://schemas.microsoft.com/office/drawing/2015/10/21/chartex" xmlns:cx3="http://schemas.microsoft.com/office/drawing/2016/5/9/chartex" xmlns:cx4="http://schemas.microsoft.com/office/drawing/2016/5/10/chartex" xmlns:cx5="http://schemas.microsoft.com/office/drawing/2016/5/11/chartex" xmlns:cx6="http://schemas.microsoft.com/office/drawing/2016/5/12/chartex" xmlns:cx7="http://schemas.microsoft.com/office/drawing/2016/5/13/chartex" xmlns:cx8="http://schemas.microsoft.com/office/drawing/2016/5/14/chartex" xmlns:mc="http://schemas.openxmlformats.org/markup-compatibility/2006" xmlns:aink="http://schemas.microsoft.com/office/drawing/2016/ink" xmlns:am3d="http://schemas.microsoft.com/office/drawing/2017/model3d" xmlns:o="urn:schemas-microsoft-com:office:office" xmlns:r="http://schemas.openxmlformats.org/officeDocument/2006/relationships" xmlns:m="http://schemas.openxmlformats.org/officeDocument/2006/math" xmlns:v="urn:schemas-microsoft-com:vml" xmlns:wp14="http://schemas.microsoft.com/office/word/2010/wordprocessingDrawing" xmlns:wp="http://schemas.openxmlformats.org/drawingml/2006/wordprocessingDrawing" xmlns:w10="urn:schemas-microsoft-com:office:word" xmlns:w="http://schemas.openxmlformats.org/wordprocessingml/2006/main" xmlns:w14="http://schemas.microsoft.com/office/word/2010/wordml" xmlns:w15="http://schemas.microsoft.com/office/word/2012/wordml" xmlns:w16cex="http://schemas.microsoft.com/office/word/2018/wordml/cex" xmlns:w16cid="http://schemas.microsoft.com/office/word/2016/wordml/cid" xmlns:w16="http://schemas.microsoft.com/office/word/2018/wordml" xmlns:w16se="http://schemas.microsoft.com/office/word/2015/wordml/symex" xmlns:wpg="http://schemas.microsoft.com/office/word/2010/wordprocessingGroup" xmlns:wpi="http://schemas.microsoft.com/office/word/2010/wordprocessingInk" xmlns:wne="http://schemas.microsoft.com/office/word/2006/wordml" xmlns:wps="http://schemas.microsoft.com/office/word/2010/wordprocessingShape" mc:Ignorable="w14 w15 w16se w16cid w16 w16cex wp14">
+<w:numbering xmlns:wpc="http://schemas.microsoft.com/office/word/2010/wordprocessingCanvas" xmlns:cx="http://schemas.microsoft.com/office/drawing/2014/chartex" xmlns:cx1="http://schemas.microsoft.com/office/drawing/2015/9/8/chartex" xmlns:cx2="http://schemas.microsoft.com/office/drawing/2015/10/21/chartex" xmlns:cx3="http://schemas.microsoft.com/office/drawing/2016/5/9/chartex" xmlns:cx4="http://schemas.microsoft.com/office/drawing/2016/5/10/chartex" xmlns:cx5="http://schemas.microsoft.com/office/drawing/2016/5/11/chartex" xmlns:cx6="http://schemas.microsoft.com/office/drawing/2016/5/12/chartex" xmlns:cx7="http://schemas.microsoft.com/office/drawing/2016/5/13/chartex" xmlns:cx8="http://schemas.microsoft.com/office/drawing/2016/5/14/chartex" xmlns:mc="http://schemas.openxmlformats.org/markup-compatibility/2006" xmlns:aink="http://schemas.microsoft.com/office/drawing/2016/ink" xmlns:am3d="http://schemas.microsoft.com/office/drawing/2017/model3d" xmlns:o="urn:schemas-microsoft-com:office:office" xmlns:r="http://schemas.openxmlformats.org/officeDocument/2006/relationships" xmlns:m="http://schemas.openxmlformats.org/officeDocument/2006/math" xmlns:v="urn:schemas-microsoft-com:vml" xmlns:wp14="http://schemas.microsoft.com/office/word/2010/wordprocessingDrawing" xmlns:wp="http://schemas.openxmlformats.org/drawingml/2006/wordprocessingDrawing" xmlns:w10="urn:schemas-microsoft-com:office:word" xmlns:w="http://schemas.openxmlformats.org/wordprocessingml/2006/main" xmlns:w14="http://schemas.microsoft.com/office/word/2010/wordml" xmlns:w15="http://schemas.microsoft.com/office/word/2012/wordml" xmlns:w16cex="http://schemas.microsoft.com/office/word/2018/wordml/cex" xmlns:w16cid="http://schemas.microsoft.com/office/word/2016/wordml/cid" xmlns:w16="http://schemas.microsoft.com/office/word/2018/wordml" xmlns:w16sdtdh="http://schemas.microsoft.com/office/word/2020/wordml/sdtdatahash" xmlns:w16se="http://schemas.microsoft.com/office/word/2015/wordml/symex" xmlns:wpg="http://schemas.microsoft.com/office/word/2010/wordprocessingGroup" xmlns:wpi="http://schemas.microsoft.com/office/word/2010/wordprocessingInk" xmlns:wne="http://schemas.microsoft.com/office/word/2006/wordml" xmlns:wps="http://schemas.microsoft.com/office/word/2010/wordprocessingShape" mc:Ignorable="w14 w15 w16se w16cid w16 w16cex w16sdtdh wp14">
   <w:abstractNum w:abstractNumId="0" w15:restartNumberingAfterBreak="0">
     <w:nsid w:val="239E26CC"/>
     <w:multiLevelType w:val="hybridMultilevel"/>
@@ -1635,7 +1693,7 @@
 </file>
 
 <file path=word/styles.xml><?xml version="1.0" encoding="utf-8"?>
-<w:styles xmlns:mc="http://schemas.openxmlformats.org/markup-compatibility/2006" xmlns:r="http://schemas.openxmlformats.org/officeDocument/2006/relationships" xmlns:w="http://schemas.openxmlformats.org/wordprocessingml/2006/main" xmlns:w14="http://schemas.microsoft.com/office/word/2010/wordml" xmlns:w15="http://schemas.microsoft.com/office/word/2012/wordml" xmlns:w16cex="http://schemas.microsoft.com/office/word/2018/wordml/cex" xmlns:w16cid="http://schemas.microsoft.com/office/word/2016/wordml/cid" xmlns:w16="http://schemas.microsoft.com/office/word/2018/wordml" xmlns:w16se="http://schemas.microsoft.com/office/word/2015/wordml/symex" mc:Ignorable="w14 w15 w16se w16cid w16 w16cex">
+<w:styles xmlns:mc="http://schemas.openxmlformats.org/markup-compatibility/2006" xmlns:r="http://schemas.openxmlformats.org/officeDocument/2006/relationships" xmlns:w="http://schemas.openxmlformats.org/wordprocessingml/2006/main" xmlns:w14="http://schemas.microsoft.com/office/word/2010/wordml" xmlns:w15="http://schemas.microsoft.com/office/word/2012/wordml" xmlns:w16cex="http://schemas.microsoft.com/office/word/2018/wordml/cex" xmlns:w16cid="http://schemas.microsoft.com/office/word/2016/wordml/cid" xmlns:w16="http://schemas.microsoft.com/office/word/2018/wordml" xmlns:w16sdtdh="http://schemas.microsoft.com/office/word/2020/wordml/sdtdatahash" xmlns:w16se="http://schemas.microsoft.com/office/word/2015/wordml/symex" mc:Ignorable="w14 w15 w16se w16cid w16 w16cex w16sdtdh">
   <w:docDefaults>
     <w:rPrDefault>
       <w:rPr>

</xml_diff>